<commit_message>
Migrating to Java 13 sdk
</commit_message>
<xml_diff>
--- a/Pre Requisites/Setup Instructions.docx
+++ b/Pre Requisites/Setup Instructions.docx
@@ -2,6 +2,28 @@
 <file path=word/document.xml><?xml version="1.0" encoding="utf-8"?>
 <w:document xmlns:wpc="http://schemas.microsoft.com/office/word/2010/wordprocessingCanvas" xmlns:mc="http://schemas.openxmlformats.org/markup-compatibility/2006" xmlns:o="urn:schemas-microsoft-com:office:office" xmlns:r="http://schemas.openxmlformats.org/officeDocument/2006/relationships" xmlns:m="http://schemas.openxmlformats.org/officeDocument/2006/math" xmlns:v="urn:schemas-microsoft-com:vml" xmlns:wp14="http://schemas.microsoft.com/office/word/2010/wordprocessingDrawing" xmlns:wp="http://schemas.openxmlformats.org/drawingml/2006/wordprocessingDrawing" xmlns:w10="urn:schemas-microsoft-com:office:word" xmlns:w="http://schemas.openxmlformats.org/wordprocessingml/2006/main" xmlns:w14="http://schemas.microsoft.com/office/word/2010/wordml" xmlns:w15="http://schemas.microsoft.com/office/word/2012/wordml" xmlns:wpg="http://schemas.microsoft.com/office/word/2010/wordprocessingGroup" xmlns:wpi="http://schemas.microsoft.com/office/word/2010/wordprocessingInk" xmlns:wne="http://schemas.microsoft.com/office/word/2006/wordml" xmlns:wps="http://schemas.microsoft.com/office/word/2010/wordprocessingShape" mc:Ignorable="w14 w15 wp14">
   <w:body>
+    <w:p>
+      <w:pPr>
+        <w:pStyle w:val="Heading1"/>
+        <w:rPr>
+          <w:lang w:val="en-IN"/>
+        </w:rPr>
+      </w:pPr>
+      <w:r>
+        <w:rPr>
+          <w:lang w:val="en-IN"/>
+        </w:rPr>
+        <w:t>Environment Setup</w:t>
+      </w:r>
+    </w:p>
+    <w:p>
+      <w:pPr>
+        <w:pStyle w:val="ListParagraph"/>
+        <w:rPr>
+          <w:lang w:val="en-IN"/>
+        </w:rPr>
+      </w:pPr>
+    </w:p>
     <w:p>
       <w:pPr>
         <w:pStyle w:val="ListParagraph"/>
@@ -59,6 +81,9 @@
           <w:numId w:val="1"/>
         </w:numPr>
         <w:rPr>
+          <w:rStyle w:val="Hyperlink"/>
+          <w:color w:val="auto"/>
+          <w:u w:val="none"/>
           <w:lang w:val="en-IN"/>
         </w:rPr>
       </w:pPr>
@@ -73,6 +98,132 @@
           <w:t>https://www.mkyong.com/maven/how-to-install-maven-in-windows/</w:t>
         </w:r>
       </w:hyperlink>
+    </w:p>
+    <w:p>
+      <w:pPr>
+        <w:pStyle w:val="Heading1"/>
+        <w:rPr>
+          <w:lang w:val="en-IN"/>
+        </w:rPr>
+      </w:pPr>
+      <w:r>
+        <w:rPr>
+          <w:lang w:val="en-IN"/>
+        </w:rPr>
+        <w:t>User Configuration</w:t>
+      </w:r>
+    </w:p>
+    <w:p>
+      <w:pPr>
+        <w:pStyle w:val="ListParagraph"/>
+        <w:numPr>
+          <w:ilvl w:val="0"/>
+          <w:numId w:val="2"/>
+        </w:numPr>
+        <w:rPr>
+          <w:lang w:val="en-IN"/>
+        </w:rPr>
+      </w:pPr>
+      <w:r>
+        <w:rPr>
+          <w:lang w:val="en-IN"/>
+        </w:rPr>
+        <w:t xml:space="preserve">Open </w:t>
+      </w:r>
+      <w:proofErr w:type="spellStart"/>
+      <w:r>
+        <w:rPr>
+          <w:lang w:val="en-IN"/>
+        </w:rPr>
+        <w:t>Login.Json</w:t>
+      </w:r>
+      <w:proofErr w:type="spellEnd"/>
+      <w:r>
+        <w:rPr>
+          <w:lang w:val="en-IN"/>
+        </w:rPr>
+        <w:t xml:space="preserve"> placed at .\</w:t>
+      </w:r>
+      <w:r>
+        <w:rPr>
+          <w:lang w:val="en-IN"/>
+        </w:rPr>
+        <w:t>\</w:t>
+      </w:r>
+      <w:proofErr w:type="spellStart"/>
+      <w:r>
+        <w:rPr>
+          <w:lang w:val="en-IN"/>
+        </w:rPr>
+        <w:t>src</w:t>
+      </w:r>
+      <w:proofErr w:type="spellEnd"/>
+      <w:r>
+        <w:rPr>
+          <w:lang w:val="en-IN"/>
+        </w:rPr>
+        <w:t>\main\java\com\</w:t>
+      </w:r>
+      <w:proofErr w:type="spellStart"/>
+      <w:r>
+        <w:rPr>
+          <w:lang w:val="en-IN"/>
+        </w:rPr>
+        <w:t>travian</w:t>
+      </w:r>
+      <w:proofErr w:type="spellEnd"/>
+      <w:r>
+        <w:rPr>
+          <w:lang w:val="en-IN"/>
+        </w:rPr>
+        <w:t>\</w:t>
+      </w:r>
+      <w:proofErr w:type="spellStart"/>
+      <w:r>
+        <w:rPr>
+          <w:lang w:val="en-IN"/>
+        </w:rPr>
+        <w:t>qa</w:t>
+      </w:r>
+      <w:proofErr w:type="spellEnd"/>
+      <w:r>
+        <w:rPr>
+          <w:lang w:val="en-IN"/>
+        </w:rPr>
+        <w:t>\</w:t>
+      </w:r>
+      <w:proofErr w:type="spellStart"/>
+      <w:r>
+        <w:rPr>
+          <w:lang w:val="en-IN"/>
+        </w:rPr>
+        <w:t>config</w:t>
+      </w:r>
+      <w:proofErr w:type="spellEnd"/>
+      <w:r>
+        <w:rPr>
+          <w:lang w:val="en-IN"/>
+        </w:rPr>
+        <w:t>\</w:t>
+      </w:r>
+    </w:p>
+    <w:p>
+      <w:pPr>
+        <w:pStyle w:val="ListParagraph"/>
+        <w:numPr>
+          <w:ilvl w:val="0"/>
+          <w:numId w:val="2"/>
+        </w:numPr>
+        <w:rPr>
+          <w:lang w:val="en-IN"/>
+        </w:rPr>
+      </w:pPr>
+      <w:r>
+        <w:rPr>
+          <w:lang w:val="en-IN"/>
+        </w:rPr>
+        <w:t xml:space="preserve">Add your URL, name and password </w:t>
+      </w:r>
       <w:bookmarkStart w:id="0" w:name="_GoBack"/>
       <w:bookmarkEnd w:id="0"/>
     </w:p>
@@ -177,8 +328,100 @@
       </w:pPr>
     </w:lvl>
   </w:abstractNum>
+  <w:abstractNum w:abstractNumId="1">
+    <w:nsid w:val="485B0D9A"/>
+    <w:multiLevelType w:val="hybridMultilevel"/>
+    <w:tmpl w:val="CA0CBF0E"/>
+    <w:lvl w:ilvl="0" w:tplc="0409000F">
+      <w:start w:val="1"/>
+      <w:numFmt w:val="decimal"/>
+      <w:lvlText w:val="%1."/>
+      <w:lvlJc w:val="left"/>
+      <w:pPr>
+        <w:ind w:left="720" w:hanging="360"/>
+      </w:pPr>
+      <w:rPr>
+        <w:rFonts w:hint="default"/>
+      </w:rPr>
+    </w:lvl>
+    <w:lvl w:ilvl="1" w:tplc="04090019" w:tentative="1">
+      <w:start w:val="1"/>
+      <w:numFmt w:val="lowerLetter"/>
+      <w:lvlText w:val="%2."/>
+      <w:lvlJc w:val="left"/>
+      <w:pPr>
+        <w:ind w:left="1440" w:hanging="360"/>
+      </w:pPr>
+    </w:lvl>
+    <w:lvl w:ilvl="2" w:tplc="0409001B" w:tentative="1">
+      <w:start w:val="1"/>
+      <w:numFmt w:val="lowerRoman"/>
+      <w:lvlText w:val="%3."/>
+      <w:lvlJc w:val="right"/>
+      <w:pPr>
+        <w:ind w:left="2160" w:hanging="180"/>
+      </w:pPr>
+    </w:lvl>
+    <w:lvl w:ilvl="3" w:tplc="0409000F" w:tentative="1">
+      <w:start w:val="1"/>
+      <w:numFmt w:val="decimal"/>
+      <w:lvlText w:val="%4."/>
+      <w:lvlJc w:val="left"/>
+      <w:pPr>
+        <w:ind w:left="2880" w:hanging="360"/>
+      </w:pPr>
+    </w:lvl>
+    <w:lvl w:ilvl="4" w:tplc="04090019" w:tentative="1">
+      <w:start w:val="1"/>
+      <w:numFmt w:val="lowerLetter"/>
+      <w:lvlText w:val="%5."/>
+      <w:lvlJc w:val="left"/>
+      <w:pPr>
+        <w:ind w:left="3600" w:hanging="360"/>
+      </w:pPr>
+    </w:lvl>
+    <w:lvl w:ilvl="5" w:tplc="0409001B" w:tentative="1">
+      <w:start w:val="1"/>
+      <w:numFmt w:val="lowerRoman"/>
+      <w:lvlText w:val="%6."/>
+      <w:lvlJc w:val="right"/>
+      <w:pPr>
+        <w:ind w:left="4320" w:hanging="180"/>
+      </w:pPr>
+    </w:lvl>
+    <w:lvl w:ilvl="6" w:tplc="0409000F" w:tentative="1">
+      <w:start w:val="1"/>
+      <w:numFmt w:val="decimal"/>
+      <w:lvlText w:val="%7."/>
+      <w:lvlJc w:val="left"/>
+      <w:pPr>
+        <w:ind w:left="5040" w:hanging="360"/>
+      </w:pPr>
+    </w:lvl>
+    <w:lvl w:ilvl="7" w:tplc="04090019" w:tentative="1">
+      <w:start w:val="1"/>
+      <w:numFmt w:val="lowerLetter"/>
+      <w:lvlText w:val="%8."/>
+      <w:lvlJc w:val="left"/>
+      <w:pPr>
+        <w:ind w:left="5760" w:hanging="360"/>
+      </w:pPr>
+    </w:lvl>
+    <w:lvl w:ilvl="8" w:tplc="0409001B" w:tentative="1">
+      <w:start w:val="1"/>
+      <w:numFmt w:val="lowerRoman"/>
+      <w:lvlText w:val="%9."/>
+      <w:lvlJc w:val="right"/>
+      <w:pPr>
+        <w:ind w:left="6480" w:hanging="180"/>
+      </w:pPr>
+    </w:lvl>
+  </w:abstractNum>
   <w:num w:numId="1">
     <w:abstractNumId w:val="0"/>
+  </w:num>
+  <w:num w:numId="2">
+    <w:abstractNumId w:val="1"/>
   </w:num>
 </w:numbering>
 </file>
@@ -577,6 +820,27 @@
     <w:name w:val="Normal"/>
     <w:qFormat/>
   </w:style>
+  <w:style w:type="paragraph" w:styleId="Heading1">
+    <w:name w:val="heading 1"/>
+    <w:basedOn w:val="Normal"/>
+    <w:next w:val="Normal"/>
+    <w:link w:val="Heading1Char"/>
+    <w:uiPriority w:val="9"/>
+    <w:qFormat/>
+    <w:rsid w:val="00F0064E"/>
+    <w:pPr>
+      <w:keepNext/>
+      <w:keepLines/>
+      <w:spacing w:before="240" w:after="0"/>
+      <w:outlineLvl w:val="0"/>
+    </w:pPr>
+    <w:rPr>
+      <w:rFonts w:asciiTheme="majorHAnsi" w:eastAsiaTheme="majorEastAsia" w:hAnsiTheme="majorHAnsi" w:cstheme="majorBidi"/>
+      <w:color w:val="2E74B5" w:themeColor="accent1" w:themeShade="BF"/>
+      <w:sz w:val="32"/>
+      <w:szCs w:val="32"/>
+    </w:rPr>
+  </w:style>
   <w:style w:type="character" w:default="1" w:styleId="DefaultParagraphFont">
     <w:name w:val="Default Paragraph Font"/>
     <w:uiPriority w:val="1"/>
@@ -625,6 +889,19 @@
     <w:rPr>
       <w:color w:val="0000FF"/>
       <w:u w:val="single"/>
+    </w:rPr>
+  </w:style>
+  <w:style w:type="character" w:customStyle="1" w:styleId="Heading1Char">
+    <w:name w:val="Heading 1 Char"/>
+    <w:basedOn w:val="DefaultParagraphFont"/>
+    <w:link w:val="Heading1"/>
+    <w:uiPriority w:val="9"/>
+    <w:rsid w:val="00F0064E"/>
+    <w:rPr>
+      <w:rFonts w:asciiTheme="majorHAnsi" w:eastAsiaTheme="majorEastAsia" w:hAnsiTheme="majorHAnsi" w:cstheme="majorBidi"/>
+      <w:color w:val="2E74B5" w:themeColor="accent1" w:themeShade="BF"/>
+      <w:sz w:val="32"/>
+      <w:szCs w:val="32"/>
     </w:rPr>
   </w:style>
 </w:styles>

</xml_diff>